<commit_message>
Done scenario 7 & 8
</commit_message>
<xml_diff>
--- a/Doc.docx
+++ b/Doc.docx
@@ -1782,6 +1782,1790 @@
           <w:lang w:bidi="fa-IR"/>
         </w:rPr>
         <w:t>سناریو 3:</w:t>
+      </w:r>
+    </w:p>
+    <w:p>
+      <w:pPr>
+        <w:pStyle w:val="ListParagraph"/>
+        <w:bidi/>
+        <w:rPr>
+          <w:lang w:bidi="fa-IR"/>
+        </w:rPr>
+      </w:pPr>
+    </w:p>
+    <w:p>
+      <w:pPr>
+        <w:pStyle w:val="ListParagraph"/>
+        <w:bidi/>
+        <w:rPr>
+          <w:rtl/>
+          <w:lang w:bidi="fa-IR"/>
+        </w:rPr>
+      </w:pPr>
+      <w:r>
+        <w:rPr>
+          <w:lang w:bidi="fa-IR"/>
+        </w:rPr>
+        <w:t>Is_slippery = False</w:t>
+      </w:r>
+      <w:r>
+        <w:rPr>
+          <w:rFonts w:hint="cs"/>
+          <w:rtl/>
+          <w:lang w:bidi="fa-IR"/>
+        </w:rPr>
+        <w:t>:</w:t>
+      </w:r>
+    </w:p>
+    <w:p>
+      <w:pPr>
+        <w:pStyle w:val="ListParagraph"/>
+        <w:bidi/>
+        <w:rPr>
+          <w:rtl/>
+          <w:lang w:bidi="fa-IR"/>
+        </w:rPr>
+      </w:pPr>
+      <w:r>
+        <w:rPr>
+          <w:rFonts w:cs="Arial"/>
+          <w:rtl/>
+          <w:lang w:bidi="fa-IR"/>
+        </w:rPr>
+        <w:drawing>
+          <wp:inline distT="0" distB="0" distL="0" distR="0" wp14:anchorId="5E606950" wp14:editId="2E14BF07">
+            <wp:extent cx="2408767" cy="2089914"/>
+            <wp:effectExtent l="0" t="0" r="0" b="5715"/>
+            <wp:docPr id="8" name="Picture 8"/>
+            <wp:cNvGraphicFramePr>
+              <a:graphicFrameLocks xmlns:a="http://schemas.openxmlformats.org/drawingml/2006/main" noChangeAspect="1"/>
+            </wp:cNvGraphicFramePr>
+            <a:graphic xmlns:a="http://schemas.openxmlformats.org/drawingml/2006/main">
+              <a:graphicData uri="http://schemas.openxmlformats.org/drawingml/2006/picture">
+                <pic:pic xmlns:pic="http://schemas.openxmlformats.org/drawingml/2006/picture">
+                  <pic:nvPicPr>
+                    <pic:cNvPr id="1" name=""/>
+                    <pic:cNvPicPr/>
+                  </pic:nvPicPr>
+                  <pic:blipFill>
+                    <a:blip r:embed="rId12"/>
+                    <a:stretch>
+                      <a:fillRect/>
+                    </a:stretch>
+                  </pic:blipFill>
+                  <pic:spPr>
+                    <a:xfrm>
+                      <a:off x="0" y="0"/>
+                      <a:ext cx="2411225" cy="2092047"/>
+                    </a:xfrm>
+                    <a:prstGeom prst="rect">
+                      <a:avLst/>
+                    </a:prstGeom>
+                  </pic:spPr>
+                </pic:pic>
+              </a:graphicData>
+            </a:graphic>
+          </wp:inline>
+        </w:drawing>
+      </w:r>
+    </w:p>
+    <w:p>
+      <w:pPr>
+        <w:pStyle w:val="ListParagraph"/>
+        <w:bidi/>
+        <w:rPr>
+          <w:lang w:bidi="fa-IR"/>
+        </w:rPr>
+      </w:pPr>
+    </w:p>
+    <w:p>
+      <w:pPr>
+        <w:pStyle w:val="ListParagraph"/>
+        <w:bidi/>
+        <w:rPr>
+          <w:lang w:bidi="fa-IR"/>
+        </w:rPr>
+      </w:pPr>
+      <w:r>
+        <w:rPr>
+          <w:lang w:bidi="fa-IR"/>
+        </w:rPr>
+        <w:t xml:space="preserve">Is_slippery = </w:t>
+      </w:r>
+      <w:r>
+        <w:rPr>
+          <w:lang w:bidi="fa-IR"/>
+        </w:rPr>
+        <w:t>True</w:t>
+      </w:r>
+      <w:r>
+        <w:rPr>
+          <w:rFonts w:hint="cs"/>
+          <w:rtl/>
+          <w:lang w:bidi="fa-IR"/>
+        </w:rPr>
+        <w:t>:</w:t>
+      </w:r>
+    </w:p>
+    <w:p>
+      <w:pPr>
+        <w:pStyle w:val="ListParagraph"/>
+        <w:pBdr>
+          <w:bottom w:val="single" w:sz="6" w:space="1" w:color="auto"/>
+        </w:pBdr>
+        <w:bidi/>
+        <w:rPr>
+          <w:rtl/>
+          <w:lang w:bidi="fa-IR"/>
+        </w:rPr>
+      </w:pPr>
+      <w:r>
+        <w:rPr>
+          <w:rFonts w:cs="Arial"/>
+          <w:rtl/>
+          <w:lang w:bidi="fa-IR"/>
+        </w:rPr>
+        <w:drawing>
+          <wp:inline distT="0" distB="0" distL="0" distR="0" wp14:anchorId="4BAF99AC" wp14:editId="2E770A0E">
+            <wp:extent cx="2434167" cy="2064361"/>
+            <wp:effectExtent l="0" t="0" r="4445" b="0"/>
+            <wp:docPr id="9" name="Picture 9"/>
+            <wp:cNvGraphicFramePr>
+              <a:graphicFrameLocks xmlns:a="http://schemas.openxmlformats.org/drawingml/2006/main" noChangeAspect="1"/>
+            </wp:cNvGraphicFramePr>
+            <a:graphic xmlns:a="http://schemas.openxmlformats.org/drawingml/2006/main">
+              <a:graphicData uri="http://schemas.openxmlformats.org/drawingml/2006/picture">
+                <pic:pic xmlns:pic="http://schemas.openxmlformats.org/drawingml/2006/picture">
+                  <pic:nvPicPr>
+                    <pic:cNvPr id="1" name=""/>
+                    <pic:cNvPicPr/>
+                  </pic:nvPicPr>
+                  <pic:blipFill>
+                    <a:blip r:embed="rId13"/>
+                    <a:stretch>
+                      <a:fillRect/>
+                    </a:stretch>
+                  </pic:blipFill>
+                  <pic:spPr>
+                    <a:xfrm>
+                      <a:off x="0" y="0"/>
+                      <a:ext cx="2436149" cy="2066041"/>
+                    </a:xfrm>
+                    <a:prstGeom prst="rect">
+                      <a:avLst/>
+                    </a:prstGeom>
+                  </pic:spPr>
+                </pic:pic>
+              </a:graphicData>
+            </a:graphic>
+          </wp:inline>
+        </w:drawing>
+      </w:r>
+    </w:p>
+    <w:p>
+      <w:pPr>
+        <w:pStyle w:val="ListParagraph"/>
+        <w:pBdr>
+          <w:bottom w:val="single" w:sz="6" w:space="1" w:color="auto"/>
+        </w:pBdr>
+        <w:bidi/>
+        <w:rPr>
+          <w:rtl/>
+          <w:lang w:bidi="fa-IR"/>
+        </w:rPr>
+      </w:pPr>
+    </w:p>
+    <w:p>
+      <w:pPr>
+        <w:bidi/>
+        <w:rPr>
+          <w:rtl/>
+          <w:lang w:bidi="fa-IR"/>
+        </w:rPr>
+      </w:pPr>
+    </w:p>
+    <w:p>
+      <w:pPr>
+        <w:bidi/>
+        <w:rPr>
+          <w:lang w:bidi="fa-IR"/>
+        </w:rPr>
+      </w:pPr>
+      <w:r>
+        <w:rPr>
+          <w:rFonts w:hint="cs"/>
+          <w:rtl/>
+          <w:lang w:bidi="fa-IR"/>
+        </w:rPr>
+        <w:t>سناریو 4:</w:t>
+      </w:r>
+    </w:p>
+    <w:p>
+      <w:pPr>
+        <w:pStyle w:val="ListParagraph"/>
+        <w:bidi/>
+        <w:rPr>
+          <w:rtl/>
+          <w:lang w:bidi="fa-IR"/>
+        </w:rPr>
+      </w:pPr>
+      <w:r>
+        <w:rPr>
+          <w:lang w:bidi="fa-IR"/>
+        </w:rPr>
+        <w:t>Is_slippery = False</w:t>
+      </w:r>
+      <w:r>
+        <w:rPr>
+          <w:rFonts w:hint="cs"/>
+          <w:rtl/>
+          <w:lang w:bidi="fa-IR"/>
+        </w:rPr>
+        <w:t>:</w:t>
+      </w:r>
+    </w:p>
+    <w:p>
+      <w:pPr>
+        <w:bidi/>
+        <w:rPr>
+          <w:lang w:bidi="fa-IR"/>
+        </w:rPr>
+      </w:pPr>
+      <w:r>
+        <w:rPr>
+          <w:rFonts w:cs="Arial"/>
+          <w:rtl/>
+          <w:lang w:bidi="fa-IR"/>
+        </w:rPr>
+        <w:drawing>
+          <wp:inline distT="0" distB="0" distL="0" distR="0" wp14:anchorId="3CA375A4" wp14:editId="2ABD62AB">
+            <wp:extent cx="2362200" cy="1963705"/>
+            <wp:effectExtent l="0" t="0" r="0" b="0"/>
+            <wp:docPr id="12" name="Picture 12"/>
+            <wp:cNvGraphicFramePr>
+              <a:graphicFrameLocks xmlns:a="http://schemas.openxmlformats.org/drawingml/2006/main" noChangeAspect="1"/>
+            </wp:cNvGraphicFramePr>
+            <a:graphic xmlns:a="http://schemas.openxmlformats.org/drawingml/2006/main">
+              <a:graphicData uri="http://schemas.openxmlformats.org/drawingml/2006/picture">
+                <pic:pic xmlns:pic="http://schemas.openxmlformats.org/drawingml/2006/picture">
+                  <pic:nvPicPr>
+                    <pic:cNvPr id="1" name=""/>
+                    <pic:cNvPicPr/>
+                  </pic:nvPicPr>
+                  <pic:blipFill>
+                    <a:blip r:embed="rId14"/>
+                    <a:stretch>
+                      <a:fillRect/>
+                    </a:stretch>
+                  </pic:blipFill>
+                  <pic:spPr>
+                    <a:xfrm>
+                      <a:off x="0" y="0"/>
+                      <a:ext cx="2369893" cy="1970100"/>
+                    </a:xfrm>
+                    <a:prstGeom prst="rect">
+                      <a:avLst/>
+                    </a:prstGeom>
+                  </pic:spPr>
+                </pic:pic>
+              </a:graphicData>
+            </a:graphic>
+          </wp:inline>
+        </w:drawing>
+      </w:r>
+    </w:p>
+    <w:p>
+      <w:pPr>
+        <w:pStyle w:val="ListParagraph"/>
+        <w:bidi/>
+        <w:rPr>
+          <w:lang w:bidi="fa-IR"/>
+        </w:rPr>
+      </w:pPr>
+    </w:p>
+    <w:p>
+      <w:pPr>
+        <w:pStyle w:val="ListParagraph"/>
+        <w:bidi/>
+        <w:rPr>
+          <w:lang w:bidi="fa-IR"/>
+        </w:rPr>
+      </w:pPr>
+      <w:r>
+        <w:rPr>
+          <w:lang w:bidi="fa-IR"/>
+        </w:rPr>
+        <w:t xml:space="preserve">Is_slippery = </w:t>
+      </w:r>
+      <w:r>
+        <w:rPr>
+          <w:lang w:bidi="fa-IR"/>
+        </w:rPr>
+        <w:t>True</w:t>
+      </w:r>
+      <w:r>
+        <w:rPr>
+          <w:rtl/>
+          <w:lang w:bidi="fa-IR"/>
+        </w:rPr>
+        <w:t>:</w:t>
+      </w:r>
+    </w:p>
+    <w:p>
+      <w:pPr>
+        <w:pStyle w:val="ListParagraph"/>
+        <w:bidi/>
+        <w:rPr>
+          <w:lang w:bidi="fa-IR"/>
+        </w:rPr>
+      </w:pPr>
+    </w:p>
+    <w:p>
+      <w:pPr>
+        <w:pStyle w:val="ListParagraph"/>
+        <w:bidi/>
+        <w:rPr>
+          <w:lang w:bidi="fa-IR"/>
+        </w:rPr>
+      </w:pPr>
+      <w:r>
+        <w:rPr>
+          <w:rFonts w:cs="Arial"/>
+          <w:rtl/>
+          <w:lang w:bidi="fa-IR"/>
+        </w:rPr>
+        <w:drawing>
+          <wp:inline distT="0" distB="0" distL="0" distR="0" wp14:anchorId="25BF30C7" wp14:editId="4F730446">
+            <wp:extent cx="2717800" cy="2317389"/>
+            <wp:effectExtent l="0" t="0" r="6350" b="6985"/>
+            <wp:docPr id="13" name="Picture 13"/>
+            <wp:cNvGraphicFramePr>
+              <a:graphicFrameLocks xmlns:a="http://schemas.openxmlformats.org/drawingml/2006/main" noChangeAspect="1"/>
+            </wp:cNvGraphicFramePr>
+            <a:graphic xmlns:a="http://schemas.openxmlformats.org/drawingml/2006/main">
+              <a:graphicData uri="http://schemas.openxmlformats.org/drawingml/2006/picture">
+                <pic:pic xmlns:pic="http://schemas.openxmlformats.org/drawingml/2006/picture">
+                  <pic:nvPicPr>
+                    <pic:cNvPr id="1" name=""/>
+                    <pic:cNvPicPr/>
+                  </pic:nvPicPr>
+                  <pic:blipFill>
+                    <a:blip r:embed="rId15"/>
+                    <a:stretch>
+                      <a:fillRect/>
+                    </a:stretch>
+                  </pic:blipFill>
+                  <pic:spPr>
+                    <a:xfrm>
+                      <a:off x="0" y="0"/>
+                      <a:ext cx="2721474" cy="2320521"/>
+                    </a:xfrm>
+                    <a:prstGeom prst="rect">
+                      <a:avLst/>
+                    </a:prstGeom>
+                  </pic:spPr>
+                </pic:pic>
+              </a:graphicData>
+            </a:graphic>
+          </wp:inline>
+        </w:drawing>
+      </w:r>
+    </w:p>
+    <w:p>
+      <w:pPr>
+        <w:pStyle w:val="ListParagraph"/>
+        <w:bidi/>
+        <w:rPr>
+          <w:lang w:bidi="fa-IR"/>
+        </w:rPr>
+      </w:pPr>
+    </w:p>
+    <w:p>
+      <w:pPr>
+        <w:pBdr>
+          <w:bottom w:val="single" w:sz="6" w:space="1" w:color="auto"/>
+        </w:pBdr>
+        <w:rPr>
+          <w:rtl/>
+          <w:lang w:bidi="fa-IR"/>
+        </w:rPr>
+      </w:pPr>
+      <w:r>
+        <w:rPr>
+          <w:lang w:bidi="fa-IR"/>
+        </w:rPr>
+        <w:br w:type="page"/>
+      </w:r>
+    </w:p>
+    <w:p>
+      <w:pPr>
+        <w:pBdr>
+          <w:bottom w:val="single" w:sz="6" w:space="1" w:color="auto"/>
+        </w:pBdr>
+        <w:rPr>
+          <w:lang w:bidi="fa-IR"/>
+        </w:rPr>
+      </w:pPr>
+    </w:p>
+    <w:p>
+      <w:pPr>
+        <w:pStyle w:val="ListParagraph"/>
+        <w:bidi/>
+        <w:rPr>
+          <w:rtl/>
+          <w:lang w:bidi="fa-IR"/>
+        </w:rPr>
+      </w:pPr>
+    </w:p>
+    <w:p>
+      <w:pPr>
+        <w:pStyle w:val="ListParagraph"/>
+        <w:bidi/>
+        <w:rPr>
+          <w:lang w:bidi="fa-IR"/>
+        </w:rPr>
+      </w:pPr>
+      <w:r>
+        <w:rPr>
+          <w:rFonts w:hint="cs"/>
+          <w:rtl/>
+          <w:lang w:bidi="fa-IR"/>
+        </w:rPr>
+        <w:t>سناریو 5:</w:t>
+      </w:r>
+    </w:p>
+    <w:p>
+      <w:pPr>
+        <w:pStyle w:val="ListParagraph"/>
+        <w:bidi/>
+        <w:rPr>
+          <w:rtl/>
+          <w:lang w:bidi="fa-IR"/>
+        </w:rPr>
+      </w:pPr>
+      <w:r>
+        <w:rPr>
+          <w:lang w:bidi="fa-IR"/>
+        </w:rPr>
+        <w:t>Is_slippery=true</w:t>
+      </w:r>
+    </w:p>
+    <w:p>
+      <w:pPr>
+        <w:pStyle w:val="ListParagraph"/>
+        <w:bidi/>
+        <w:rPr>
+          <w:rtl/>
+          <w:lang w:bidi="fa-IR"/>
+        </w:rPr>
+      </w:pPr>
+      <w:r>
+        <w:rPr>
+          <w:lang w:bidi="fa-IR"/>
+        </w:rPr>
+        <w:t>Move_reward=-4</w:t>
+      </w:r>
+      <w:r>
+        <w:rPr>
+          <w:rFonts w:hint="cs"/>
+          <w:rtl/>
+          <w:lang w:bidi="fa-IR"/>
+        </w:rPr>
+        <w:t>:</w:t>
+      </w:r>
+    </w:p>
+    <w:p>
+      <w:pPr>
+        <w:pStyle w:val="ListParagraph"/>
+        <w:bidi/>
+        <w:rPr>
+          <w:rtl/>
+          <w:lang w:bidi="fa-IR"/>
+        </w:rPr>
+      </w:pPr>
+      <w:r>
+        <w:rPr>
+          <w:rFonts w:cs="Arial"/>
+          <w:rtl/>
+          <w:lang w:bidi="fa-IR"/>
+        </w:rPr>
+        <w:drawing>
+          <wp:inline distT="0" distB="0" distL="0" distR="0" wp14:anchorId="70478B61" wp14:editId="2911CCB7">
+            <wp:extent cx="2903828" cy="2459567"/>
+            <wp:effectExtent l="0" t="0" r="0" b="0"/>
+            <wp:docPr id="14" name="Picture 14"/>
+            <wp:cNvGraphicFramePr>
+              <a:graphicFrameLocks xmlns:a="http://schemas.openxmlformats.org/drawingml/2006/main" noChangeAspect="1"/>
+            </wp:cNvGraphicFramePr>
+            <a:graphic xmlns:a="http://schemas.openxmlformats.org/drawingml/2006/main">
+              <a:graphicData uri="http://schemas.openxmlformats.org/drawingml/2006/picture">
+                <pic:pic xmlns:pic="http://schemas.openxmlformats.org/drawingml/2006/picture">
+                  <pic:nvPicPr>
+                    <pic:cNvPr id="1" name=""/>
+                    <pic:cNvPicPr/>
+                  </pic:nvPicPr>
+                  <pic:blipFill>
+                    <a:blip r:embed="rId16"/>
+                    <a:stretch>
+                      <a:fillRect/>
+                    </a:stretch>
+                  </pic:blipFill>
+                  <pic:spPr>
+                    <a:xfrm>
+                      <a:off x="0" y="0"/>
+                      <a:ext cx="2907081" cy="2462322"/>
+                    </a:xfrm>
+                    <a:prstGeom prst="rect">
+                      <a:avLst/>
+                    </a:prstGeom>
+                  </pic:spPr>
+                </pic:pic>
+              </a:graphicData>
+            </a:graphic>
+          </wp:inline>
+        </w:drawing>
+      </w:r>
+      <w:r>
+        <w:rPr>
+          <w:lang w:bidi="fa-IR"/>
+        </w:rPr>
+        <w:tab/>
+      </w:r>
+    </w:p>
+    <w:p>
+      <w:pPr>
+        <w:pStyle w:val="ListParagraph"/>
+        <w:bidi/>
+        <w:rPr>
+          <w:rtl/>
+          <w:lang w:bidi="fa-IR"/>
+        </w:rPr>
+      </w:pPr>
+    </w:p>
+    <w:p>
+      <w:pPr>
+        <w:pStyle w:val="ListParagraph"/>
+        <w:bidi/>
+        <w:rPr>
+          <w:lang w:bidi="fa-IR"/>
+        </w:rPr>
+      </w:pPr>
+      <w:r>
+        <w:rPr>
+          <w:lang w:bidi="fa-IR"/>
+        </w:rPr>
+        <w:t>Move_reward=-</w:t>
+      </w:r>
+      <w:r>
+        <w:rPr>
+          <w:lang w:bidi="fa-IR"/>
+        </w:rPr>
+        <w:t>2</w:t>
+      </w:r>
+      <w:r>
+        <w:rPr>
+          <w:rFonts w:hint="cs"/>
+          <w:rtl/>
+          <w:lang w:bidi="fa-IR"/>
+        </w:rPr>
+        <w:t>:</w:t>
+      </w:r>
+    </w:p>
+    <w:p>
+      <w:pPr>
+        <w:pStyle w:val="ListParagraph"/>
+        <w:bidi/>
+        <w:rPr>
+          <w:lang w:bidi="fa-IR"/>
+        </w:rPr>
+      </w:pPr>
+      <w:r>
+        <w:rPr>
+          <w:rFonts w:cs="Arial"/>
+          <w:rtl/>
+          <w:lang w:bidi="fa-IR"/>
+        </w:rPr>
+        <w:drawing>
+          <wp:inline distT="0" distB="0" distL="0" distR="0" wp14:anchorId="13629364" wp14:editId="4F5C132B">
+            <wp:extent cx="2583428" cy="2230967"/>
+            <wp:effectExtent l="0" t="0" r="7620" b="0"/>
+            <wp:docPr id="15" name="Picture 15"/>
+            <wp:cNvGraphicFramePr>
+              <a:graphicFrameLocks xmlns:a="http://schemas.openxmlformats.org/drawingml/2006/main" noChangeAspect="1"/>
+            </wp:cNvGraphicFramePr>
+            <a:graphic xmlns:a="http://schemas.openxmlformats.org/drawingml/2006/main">
+              <a:graphicData uri="http://schemas.openxmlformats.org/drawingml/2006/picture">
+                <pic:pic xmlns:pic="http://schemas.openxmlformats.org/drawingml/2006/picture">
+                  <pic:nvPicPr>
+                    <pic:cNvPr id="1" name=""/>
+                    <pic:cNvPicPr/>
+                  </pic:nvPicPr>
+                  <pic:blipFill>
+                    <a:blip r:embed="rId17"/>
+                    <a:stretch>
+                      <a:fillRect/>
+                    </a:stretch>
+                  </pic:blipFill>
+                  <pic:spPr>
+                    <a:xfrm>
+                      <a:off x="0" y="0"/>
+                      <a:ext cx="2589323" cy="2236057"/>
+                    </a:xfrm>
+                    <a:prstGeom prst="rect">
+                      <a:avLst/>
+                    </a:prstGeom>
+                  </pic:spPr>
+                </pic:pic>
+              </a:graphicData>
+            </a:graphic>
+          </wp:inline>
+        </w:drawing>
+      </w:r>
+    </w:p>
+    <w:p>
+      <w:pPr>
+        <w:pStyle w:val="ListParagraph"/>
+        <w:bidi/>
+        <w:rPr>
+          <w:lang w:bidi="fa-IR"/>
+        </w:rPr>
+      </w:pPr>
+    </w:p>
+    <w:p>
+      <w:pPr>
+        <w:rPr>
+          <w:lang w:bidi="fa-IR"/>
+        </w:rPr>
+      </w:pPr>
+      <w:r>
+        <w:rPr>
+          <w:lang w:bidi="fa-IR"/>
+        </w:rPr>
+        <w:br w:type="page"/>
+      </w:r>
+    </w:p>
+    <w:p>
+      <w:pPr>
+        <w:pStyle w:val="ListParagraph"/>
+        <w:bidi/>
+        <w:rPr>
+          <w:lang w:bidi="fa-IR"/>
+        </w:rPr>
+      </w:pPr>
+    </w:p>
+    <w:p>
+      <w:pPr>
+        <w:pStyle w:val="ListParagraph"/>
+        <w:bidi/>
+        <w:rPr>
+          <w:lang w:bidi="fa-IR"/>
+        </w:rPr>
+      </w:pPr>
+      <w:r>
+        <w:rPr>
+          <w:lang w:bidi="fa-IR"/>
+        </w:rPr>
+        <w:t>Move_reward=</w:t>
+      </w:r>
+      <w:r>
+        <w:rPr>
+          <w:lang w:bidi="fa-IR"/>
+        </w:rPr>
+        <w:t>0</w:t>
+      </w:r>
+      <w:r>
+        <w:rPr>
+          <w:rtl/>
+          <w:lang w:bidi="fa-IR"/>
+        </w:rPr>
+        <w:t>:</w:t>
+      </w:r>
+    </w:p>
+    <w:p>
+      <w:pPr>
+        <w:pStyle w:val="ListParagraph"/>
+        <w:bidi/>
+        <w:rPr>
+          <w:lang w:bidi="fa-IR"/>
+        </w:rPr>
+      </w:pPr>
+    </w:p>
+    <w:p>
+      <w:pPr>
+        <w:pStyle w:val="ListParagraph"/>
+        <w:bidi/>
+        <w:rPr>
+          <w:lang w:bidi="fa-IR"/>
+        </w:rPr>
+      </w:pPr>
+      <w:r>
+        <w:rPr>
+          <w:rFonts w:cs="Arial"/>
+          <w:rtl/>
+          <w:lang w:bidi="fa-IR"/>
+        </w:rPr>
+        <w:drawing>
+          <wp:inline distT="0" distB="0" distL="0" distR="0" wp14:anchorId="091571C8" wp14:editId="149102EE">
+            <wp:extent cx="2421892" cy="2006600"/>
+            <wp:effectExtent l="0" t="0" r="0" b="0"/>
+            <wp:docPr id="16" name="Picture 16"/>
+            <wp:cNvGraphicFramePr>
+              <a:graphicFrameLocks xmlns:a="http://schemas.openxmlformats.org/drawingml/2006/main" noChangeAspect="1"/>
+            </wp:cNvGraphicFramePr>
+            <a:graphic xmlns:a="http://schemas.openxmlformats.org/drawingml/2006/main">
+              <a:graphicData uri="http://schemas.openxmlformats.org/drawingml/2006/picture">
+                <pic:pic xmlns:pic="http://schemas.openxmlformats.org/drawingml/2006/picture">
+                  <pic:nvPicPr>
+                    <pic:cNvPr id="1" name=""/>
+                    <pic:cNvPicPr/>
+                  </pic:nvPicPr>
+                  <pic:blipFill>
+                    <a:blip r:embed="rId18"/>
+                    <a:stretch>
+                      <a:fillRect/>
+                    </a:stretch>
+                  </pic:blipFill>
+                  <pic:spPr>
+                    <a:xfrm>
+                      <a:off x="0" y="0"/>
+                      <a:ext cx="2430092" cy="2013394"/>
+                    </a:xfrm>
+                    <a:prstGeom prst="rect">
+                      <a:avLst/>
+                    </a:prstGeom>
+                  </pic:spPr>
+                </pic:pic>
+              </a:graphicData>
+            </a:graphic>
+          </wp:inline>
+        </w:drawing>
+      </w:r>
+    </w:p>
+    <w:p>
+      <w:pPr>
+        <w:pStyle w:val="ListParagraph"/>
+        <w:bidi/>
+        <w:rPr>
+          <w:lang w:bidi="fa-IR"/>
+        </w:rPr>
+      </w:pPr>
+    </w:p>
+    <w:p>
+      <w:pPr>
+        <w:pStyle w:val="ListParagraph"/>
+        <w:bidi/>
+        <w:rPr>
+          <w:lang w:bidi="fa-IR"/>
+        </w:rPr>
+      </w:pPr>
+      <w:r>
+        <w:rPr>
+          <w:lang w:bidi="fa-IR"/>
+        </w:rPr>
+        <w:t>Move_reward=</w:t>
+      </w:r>
+      <w:r>
+        <w:rPr>
+          <w:lang w:bidi="fa-IR"/>
+        </w:rPr>
+        <w:t>2</w:t>
+      </w:r>
+      <w:r>
+        <w:rPr>
+          <w:rtl/>
+          <w:lang w:bidi="fa-IR"/>
+        </w:rPr>
+        <w:t>:</w:t>
+      </w:r>
+    </w:p>
+    <w:p>
+      <w:pPr>
+        <w:pStyle w:val="ListParagraph"/>
+        <w:bidi/>
+        <w:rPr>
+          <w:lang w:bidi="fa-IR"/>
+        </w:rPr>
+      </w:pPr>
+    </w:p>
+    <w:p>
+      <w:pPr>
+        <w:pStyle w:val="ListParagraph"/>
+        <w:bidi/>
+        <w:rPr>
+          <w:lang w:bidi="fa-IR"/>
+        </w:rPr>
+      </w:pPr>
+      <w:r>
+        <w:rPr>
+          <w:rFonts w:cs="Arial"/>
+          <w:rtl/>
+          <w:lang w:bidi="fa-IR"/>
+        </w:rPr>
+        <w:drawing>
+          <wp:inline distT="0" distB="0" distL="0" distR="0" wp14:anchorId="2D6B24C3" wp14:editId="4E419EA2">
+            <wp:extent cx="3124200" cy="2643554"/>
+            <wp:effectExtent l="0" t="0" r="0" b="4445"/>
+            <wp:docPr id="17" name="Picture 17"/>
+            <wp:cNvGraphicFramePr>
+              <a:graphicFrameLocks xmlns:a="http://schemas.openxmlformats.org/drawingml/2006/main" noChangeAspect="1"/>
+            </wp:cNvGraphicFramePr>
+            <a:graphic xmlns:a="http://schemas.openxmlformats.org/drawingml/2006/main">
+              <a:graphicData uri="http://schemas.openxmlformats.org/drawingml/2006/picture">
+                <pic:pic xmlns:pic="http://schemas.openxmlformats.org/drawingml/2006/picture">
+                  <pic:nvPicPr>
+                    <pic:cNvPr id="1" name=""/>
+                    <pic:cNvPicPr/>
+                  </pic:nvPicPr>
+                  <pic:blipFill>
+                    <a:blip r:embed="rId19"/>
+                    <a:stretch>
+                      <a:fillRect/>
+                    </a:stretch>
+                  </pic:blipFill>
+                  <pic:spPr>
+                    <a:xfrm>
+                      <a:off x="0" y="0"/>
+                      <a:ext cx="3128016" cy="2646783"/>
+                    </a:xfrm>
+                    <a:prstGeom prst="rect">
+                      <a:avLst/>
+                    </a:prstGeom>
+                  </pic:spPr>
+                </pic:pic>
+              </a:graphicData>
+            </a:graphic>
+          </wp:inline>
+        </w:drawing>
+      </w:r>
+    </w:p>
+    <w:p>
+      <w:pPr>
+        <w:pStyle w:val="ListParagraph"/>
+        <w:pBdr>
+          <w:bottom w:val="single" w:sz="6" w:space="1" w:color="auto"/>
+        </w:pBdr>
+        <w:bidi/>
+        <w:rPr>
+          <w:lang w:bidi="fa-IR"/>
+        </w:rPr>
+      </w:pPr>
+    </w:p>
+    <w:p>
+      <w:pPr>
+        <w:pStyle w:val="ListParagraph"/>
+        <w:bidi/>
+        <w:rPr>
+          <w:rtl/>
+          <w:lang w:bidi="fa-IR"/>
+        </w:rPr>
+      </w:pPr>
+    </w:p>
+    <w:p>
+      <w:pPr>
+        <w:rPr>
+          <w:rtl/>
+          <w:lang w:bidi="fa-IR"/>
+        </w:rPr>
+      </w:pPr>
+      <w:r>
+        <w:rPr>
+          <w:rtl/>
+          <w:lang w:bidi="fa-IR"/>
+        </w:rPr>
+        <w:br w:type="page"/>
+      </w:r>
+    </w:p>
+    <w:p>
+      <w:pPr>
+        <w:pStyle w:val="ListParagraph"/>
+        <w:bidi/>
+        <w:rPr>
+          <w:rtl/>
+          <w:lang w:bidi="fa-IR"/>
+        </w:rPr>
+      </w:pPr>
+      <w:r>
+        <w:rPr>
+          <w:rFonts w:hint="cs"/>
+          <w:rtl/>
+          <w:lang w:bidi="fa-IR"/>
+        </w:rPr>
+        <w:lastRenderedPageBreak/>
+        <w:t>سوال 6:</w:t>
+      </w:r>
+    </w:p>
+    <w:p>
+      <w:pPr>
+        <w:pStyle w:val="ListParagraph"/>
+        <w:bidi/>
+        <w:rPr>
+          <w:lang w:bidi="fa-IR"/>
+        </w:rPr>
+      </w:pPr>
+      <w:r>
+        <w:rPr>
+          <w:lang w:bidi="fa-IR"/>
+        </w:rPr>
+        <w:t>Is_slippery=true</w:t>
+      </w:r>
+    </w:p>
+    <w:p>
+      <w:pPr>
+        <w:pStyle w:val="ListParagraph"/>
+        <w:bidi/>
+        <w:rPr>
+          <w:rtl/>
+          <w:lang w:bidi="fa-IR"/>
+        </w:rPr>
+      </w:pPr>
+      <w:r>
+        <w:rPr>
+          <w:lang w:bidi="fa-IR"/>
+        </w:rPr>
+        <w:t>Move_reward=-4</w:t>
+      </w:r>
+      <w:r>
+        <w:rPr>
+          <w:rFonts w:hint="cs"/>
+          <w:rtl/>
+          <w:lang w:bidi="fa-IR"/>
+        </w:rPr>
+        <w:t>:</w:t>
+      </w:r>
+    </w:p>
+    <w:p>
+      <w:pPr>
+        <w:pStyle w:val="ListParagraph"/>
+        <w:bidi/>
+        <w:rPr>
+          <w:rtl/>
+          <w:lang w:bidi="fa-IR"/>
+        </w:rPr>
+      </w:pPr>
+    </w:p>
+    <w:p>
+      <w:pPr>
+        <w:pStyle w:val="ListParagraph"/>
+        <w:bidi/>
+        <w:rPr>
+          <w:rtl/>
+          <w:lang w:bidi="fa-IR"/>
+        </w:rPr>
+      </w:pPr>
+      <w:r>
+        <w:rPr>
+          <w:rFonts w:cs="Arial"/>
+          <w:rtl/>
+          <w:lang w:bidi="fa-IR"/>
+        </w:rPr>
+        <w:drawing>
+          <wp:inline distT="0" distB="0" distL="0" distR="0" wp14:anchorId="10BD81EE" wp14:editId="0F963872">
+            <wp:extent cx="2904589" cy="2387600"/>
+            <wp:effectExtent l="0" t="0" r="0" b="0"/>
+            <wp:docPr id="18" name="Picture 18"/>
+            <wp:cNvGraphicFramePr>
+              <a:graphicFrameLocks xmlns:a="http://schemas.openxmlformats.org/drawingml/2006/main" noChangeAspect="1"/>
+            </wp:cNvGraphicFramePr>
+            <a:graphic xmlns:a="http://schemas.openxmlformats.org/drawingml/2006/main">
+              <a:graphicData uri="http://schemas.openxmlformats.org/drawingml/2006/picture">
+                <pic:pic xmlns:pic="http://schemas.openxmlformats.org/drawingml/2006/picture">
+                  <pic:nvPicPr>
+                    <pic:cNvPr id="1" name=""/>
+                    <pic:cNvPicPr/>
+                  </pic:nvPicPr>
+                  <pic:blipFill>
+                    <a:blip r:embed="rId20"/>
+                    <a:stretch>
+                      <a:fillRect/>
+                    </a:stretch>
+                  </pic:blipFill>
+                  <pic:spPr>
+                    <a:xfrm>
+                      <a:off x="0" y="0"/>
+                      <a:ext cx="2910796" cy="2392702"/>
+                    </a:xfrm>
+                    <a:prstGeom prst="rect">
+                      <a:avLst/>
+                    </a:prstGeom>
+                  </pic:spPr>
+                </pic:pic>
+              </a:graphicData>
+            </a:graphic>
+          </wp:inline>
+        </w:drawing>
+      </w:r>
+    </w:p>
+    <w:p>
+      <w:pPr>
+        <w:pStyle w:val="ListParagraph"/>
+        <w:bidi/>
+        <w:rPr>
+          <w:rtl/>
+          <w:lang w:bidi="fa-IR"/>
+        </w:rPr>
+      </w:pPr>
+    </w:p>
+    <w:p>
+      <w:pPr>
+        <w:pStyle w:val="ListParagraph"/>
+        <w:bidi/>
+        <w:rPr>
+          <w:lang w:bidi="fa-IR"/>
+        </w:rPr>
+      </w:pPr>
+      <w:r>
+        <w:rPr>
+          <w:lang w:bidi="fa-IR"/>
+        </w:rPr>
+        <w:t>Move_reward=-</w:t>
+      </w:r>
+      <w:r>
+        <w:rPr>
+          <w:lang w:bidi="fa-IR"/>
+        </w:rPr>
+        <w:t>2</w:t>
+      </w:r>
+      <w:r>
+        <w:rPr>
+          <w:rtl/>
+          <w:lang w:bidi="fa-IR"/>
+        </w:rPr>
+        <w:t>:</w:t>
+      </w:r>
+    </w:p>
+    <w:p>
+      <w:pPr>
+        <w:pStyle w:val="ListParagraph"/>
+        <w:bidi/>
+        <w:rPr>
+          <w:lang w:bidi="fa-IR"/>
+        </w:rPr>
+      </w:pPr>
+      <w:r>
+        <w:rPr>
+          <w:rFonts w:cs="Arial"/>
+          <w:rtl/>
+          <w:lang w:bidi="fa-IR"/>
+        </w:rPr>
+        <w:drawing>
+          <wp:inline distT="0" distB="0" distL="0" distR="0" wp14:anchorId="57FCFDF2" wp14:editId="184E7A3D">
+            <wp:extent cx="2650067" cy="2266996"/>
+            <wp:effectExtent l="0" t="0" r="0" b="0"/>
+            <wp:docPr id="19" name="Picture 19"/>
+            <wp:cNvGraphicFramePr>
+              <a:graphicFrameLocks xmlns:a="http://schemas.openxmlformats.org/drawingml/2006/main" noChangeAspect="1"/>
+            </wp:cNvGraphicFramePr>
+            <a:graphic xmlns:a="http://schemas.openxmlformats.org/drawingml/2006/main">
+              <a:graphicData uri="http://schemas.openxmlformats.org/drawingml/2006/picture">
+                <pic:pic xmlns:pic="http://schemas.openxmlformats.org/drawingml/2006/picture">
+                  <pic:nvPicPr>
+                    <pic:cNvPr id="1" name=""/>
+                    <pic:cNvPicPr/>
+                  </pic:nvPicPr>
+                  <pic:blipFill>
+                    <a:blip r:embed="rId21"/>
+                    <a:stretch>
+                      <a:fillRect/>
+                    </a:stretch>
+                  </pic:blipFill>
+                  <pic:spPr>
+                    <a:xfrm>
+                      <a:off x="0" y="0"/>
+                      <a:ext cx="2653693" cy="2270098"/>
+                    </a:xfrm>
+                    <a:prstGeom prst="rect">
+                      <a:avLst/>
+                    </a:prstGeom>
+                  </pic:spPr>
+                </pic:pic>
+              </a:graphicData>
+            </a:graphic>
+          </wp:inline>
+        </w:drawing>
+      </w:r>
+    </w:p>
+    <w:p>
+      <w:pPr>
+        <w:rPr>
+          <w:rtl/>
+          <w:lang w:bidi="fa-IR"/>
+        </w:rPr>
+      </w:pPr>
+      <w:r>
+        <w:rPr>
+          <w:rtl/>
+          <w:lang w:bidi="fa-IR"/>
+        </w:rPr>
+        <w:br w:type="page"/>
+      </w:r>
+    </w:p>
+    <w:p>
+      <w:pPr>
+        <w:pStyle w:val="ListParagraph"/>
+        <w:bidi/>
+        <w:rPr>
+          <w:lang w:bidi="fa-IR"/>
+        </w:rPr>
+      </w:pPr>
+    </w:p>
+    <w:p>
+      <w:pPr>
+        <w:pStyle w:val="ListParagraph"/>
+        <w:bidi/>
+        <w:rPr>
+          <w:lang w:bidi="fa-IR"/>
+        </w:rPr>
+      </w:pPr>
+      <w:r>
+        <w:rPr>
+          <w:lang w:bidi="fa-IR"/>
+        </w:rPr>
+        <w:t>Move_reward=</w:t>
+      </w:r>
+      <w:r>
+        <w:rPr>
+          <w:lang w:bidi="fa-IR"/>
+        </w:rPr>
+        <w:t>0</w:t>
+      </w:r>
+      <w:r>
+        <w:rPr>
+          <w:rtl/>
+          <w:lang w:bidi="fa-IR"/>
+        </w:rPr>
+        <w:t>:</w:t>
+      </w:r>
+    </w:p>
+    <w:p>
+      <w:pPr>
+        <w:pStyle w:val="ListParagraph"/>
+        <w:bidi/>
+        <w:rPr>
+          <w:lang w:bidi="fa-IR"/>
+        </w:rPr>
+      </w:pPr>
+      <w:r>
+        <w:rPr>
+          <w:rFonts w:cs="Arial"/>
+          <w:rtl/>
+          <w:lang w:bidi="fa-IR"/>
+        </w:rPr>
+        <w:drawing>
+          <wp:inline distT="0" distB="0" distL="0" distR="0" wp14:anchorId="34CE2CF0" wp14:editId="53D8895C">
+            <wp:extent cx="2768600" cy="2370170"/>
+            <wp:effectExtent l="0" t="0" r="0" b="0"/>
+            <wp:docPr id="20" name="Picture 20"/>
+            <wp:cNvGraphicFramePr>
+              <a:graphicFrameLocks xmlns:a="http://schemas.openxmlformats.org/drawingml/2006/main" noChangeAspect="1"/>
+            </wp:cNvGraphicFramePr>
+            <a:graphic xmlns:a="http://schemas.openxmlformats.org/drawingml/2006/main">
+              <a:graphicData uri="http://schemas.openxmlformats.org/drawingml/2006/picture">
+                <pic:pic xmlns:pic="http://schemas.openxmlformats.org/drawingml/2006/picture">
+                  <pic:nvPicPr>
+                    <pic:cNvPr id="1" name=""/>
+                    <pic:cNvPicPr/>
+                  </pic:nvPicPr>
+                  <pic:blipFill>
+                    <a:blip r:embed="rId22"/>
+                    <a:stretch>
+                      <a:fillRect/>
+                    </a:stretch>
+                  </pic:blipFill>
+                  <pic:spPr>
+                    <a:xfrm>
+                      <a:off x="0" y="0"/>
+                      <a:ext cx="2771173" cy="2372372"/>
+                    </a:xfrm>
+                    <a:prstGeom prst="rect">
+                      <a:avLst/>
+                    </a:prstGeom>
+                  </pic:spPr>
+                </pic:pic>
+              </a:graphicData>
+            </a:graphic>
+          </wp:inline>
+        </w:drawing>
+      </w:r>
+    </w:p>
+    <w:p>
+      <w:pPr>
+        <w:pStyle w:val="ListParagraph"/>
+        <w:bidi/>
+        <w:rPr>
+          <w:lang w:bidi="fa-IR"/>
+        </w:rPr>
+      </w:pPr>
+    </w:p>
+    <w:p>
+      <w:pPr>
+        <w:pStyle w:val="ListParagraph"/>
+        <w:bidi/>
+        <w:rPr>
+          <w:lang w:bidi="fa-IR"/>
+        </w:rPr>
+      </w:pPr>
+      <w:r>
+        <w:rPr>
+          <w:lang w:bidi="fa-IR"/>
+        </w:rPr>
+        <w:t>Move_reward=</w:t>
+      </w:r>
+      <w:r>
+        <w:rPr>
+          <w:lang w:bidi="fa-IR"/>
+        </w:rPr>
+        <w:t>2</w:t>
+      </w:r>
+      <w:r>
+        <w:rPr>
+          <w:rtl/>
+          <w:lang w:bidi="fa-IR"/>
+        </w:rPr>
+        <w:t>:</w:t>
+      </w:r>
+    </w:p>
+    <w:p>
+      <w:pPr>
+        <w:pStyle w:val="ListParagraph"/>
+        <w:bidi/>
+        <w:rPr>
+          <w:lang w:bidi="fa-IR"/>
+        </w:rPr>
+      </w:pPr>
+      <w:r>
+        <w:rPr>
+          <w:rFonts w:cs="Arial"/>
+          <w:rtl/>
+          <w:lang w:bidi="fa-IR"/>
+        </w:rPr>
+        <w:drawing>
+          <wp:inline distT="0" distB="0" distL="0" distR="0" wp14:anchorId="723CCC4F" wp14:editId="2C945D22">
+            <wp:extent cx="2527300" cy="2336132"/>
+            <wp:effectExtent l="0" t="0" r="6350" b="7620"/>
+            <wp:docPr id="21" name="Picture 21"/>
+            <wp:cNvGraphicFramePr>
+              <a:graphicFrameLocks xmlns:a="http://schemas.openxmlformats.org/drawingml/2006/main" noChangeAspect="1"/>
+            </wp:cNvGraphicFramePr>
+            <a:graphic xmlns:a="http://schemas.openxmlformats.org/drawingml/2006/main">
+              <a:graphicData uri="http://schemas.openxmlformats.org/drawingml/2006/picture">
+                <pic:pic xmlns:pic="http://schemas.openxmlformats.org/drawingml/2006/picture">
+                  <pic:nvPicPr>
+                    <pic:cNvPr id="1" name=""/>
+                    <pic:cNvPicPr/>
+                  </pic:nvPicPr>
+                  <pic:blipFill>
+                    <a:blip r:embed="rId23"/>
+                    <a:stretch>
+                      <a:fillRect/>
+                    </a:stretch>
+                  </pic:blipFill>
+                  <pic:spPr>
+                    <a:xfrm>
+                      <a:off x="0" y="0"/>
+                      <a:ext cx="2529900" cy="2338536"/>
+                    </a:xfrm>
+                    <a:prstGeom prst="rect">
+                      <a:avLst/>
+                    </a:prstGeom>
+                  </pic:spPr>
+                </pic:pic>
+              </a:graphicData>
+            </a:graphic>
+          </wp:inline>
+        </w:drawing>
+      </w:r>
+    </w:p>
+    <w:p>
+      <w:pPr>
+        <w:pStyle w:val="ListParagraph"/>
+        <w:bidi/>
+        <w:rPr>
+          <w:lang w:bidi="fa-IR"/>
+        </w:rPr>
+      </w:pPr>
+    </w:p>
+    <w:p>
+      <w:pPr>
+        <w:pStyle w:val="ListParagraph"/>
+        <w:pBdr>
+          <w:bottom w:val="single" w:sz="6" w:space="1" w:color="auto"/>
+        </w:pBdr>
+        <w:bidi/>
+        <w:rPr>
+          <w:lang w:bidi="fa-IR"/>
+        </w:rPr>
+      </w:pPr>
+    </w:p>
+    <w:p>
+      <w:pPr>
+        <w:pStyle w:val="ListParagraph"/>
+        <w:bidi/>
+        <w:rPr>
+          <w:lang w:bidi="fa-IR"/>
+        </w:rPr>
+      </w:pPr>
+    </w:p>
+    <w:p>
+      <w:pPr>
+        <w:pStyle w:val="ListParagraph"/>
+        <w:bidi/>
+        <w:rPr>
+          <w:rtl/>
+          <w:lang w:bidi="fa-IR"/>
+        </w:rPr>
+      </w:pPr>
+      <w:r>
+        <w:rPr>
+          <w:rFonts w:hint="cs"/>
+          <w:rtl/>
+          <w:lang w:bidi="fa-IR"/>
+        </w:rPr>
+        <w:t>سناریو 7:</w:t>
+      </w:r>
+    </w:p>
+    <w:p>
+      <w:pPr>
+        <w:pStyle w:val="ListParagraph"/>
+        <w:bidi/>
+        <w:rPr>
+          <w:rFonts w:hint="cs"/>
+          <w:rtl/>
+          <w:lang w:bidi="fa-IR"/>
+        </w:rPr>
+      </w:pPr>
+      <w:r>
+        <w:rPr>
+          <w:rFonts w:hint="cs"/>
+          <w:rtl/>
+          <w:lang w:bidi="fa-IR"/>
+        </w:rPr>
+        <w:t xml:space="preserve">سیاست بدست آمده از </w:t>
+      </w:r>
+      <w:r>
+        <w:rPr>
+          <w:lang w:bidi="fa-IR"/>
+        </w:rPr>
+        <w:t>policy_iteration</w:t>
+      </w:r>
+    </w:p>
+    <w:p>
+      <w:pPr>
+        <w:pStyle w:val="ListParagraph"/>
+        <w:bidi/>
+        <w:rPr>
+          <w:rtl/>
+          <w:lang w:bidi="fa-IR"/>
+        </w:rPr>
+      </w:pPr>
+      <w:r>
+        <w:rPr>
+          <w:rFonts w:cs="Arial"/>
+          <w:rtl/>
+          <w:lang w:bidi="fa-IR"/>
+        </w:rPr>
+        <w:drawing>
+          <wp:inline distT="0" distB="0" distL="0" distR="0" wp14:anchorId="6BF240AA" wp14:editId="37229CFA">
+            <wp:extent cx="1930400" cy="1664764"/>
+            <wp:effectExtent l="0" t="0" r="0" b="0"/>
+            <wp:docPr id="22" name="Picture 22"/>
+            <wp:cNvGraphicFramePr>
+              <a:graphicFrameLocks xmlns:a="http://schemas.openxmlformats.org/drawingml/2006/main" noChangeAspect="1"/>
+            </wp:cNvGraphicFramePr>
+            <a:graphic xmlns:a="http://schemas.openxmlformats.org/drawingml/2006/main">
+              <a:graphicData uri="http://schemas.openxmlformats.org/drawingml/2006/picture">
+                <pic:pic xmlns:pic="http://schemas.openxmlformats.org/drawingml/2006/picture">
+                  <pic:nvPicPr>
+                    <pic:cNvPr id="1" name=""/>
+                    <pic:cNvPicPr/>
+                  </pic:nvPicPr>
+                  <pic:blipFill>
+                    <a:blip r:embed="rId24"/>
+                    <a:stretch>
+                      <a:fillRect/>
+                    </a:stretch>
+                  </pic:blipFill>
+                  <pic:spPr>
+                    <a:xfrm>
+                      <a:off x="0" y="0"/>
+                      <a:ext cx="1934127" cy="1667978"/>
+                    </a:xfrm>
+                    <a:prstGeom prst="rect">
+                      <a:avLst/>
+                    </a:prstGeom>
+                  </pic:spPr>
+                </pic:pic>
+              </a:graphicData>
+            </a:graphic>
+          </wp:inline>
+        </w:drawing>
+      </w:r>
+    </w:p>
+    <w:p>
+      <w:pPr>
+        <w:pStyle w:val="ListParagraph"/>
+        <w:bidi/>
+        <w:rPr>
+          <w:lang w:bidi="fa-IR"/>
+        </w:rPr>
+      </w:pPr>
+      <w:r>
+        <w:rPr>
+          <w:rFonts w:hint="cs"/>
+          <w:rtl/>
+          <w:lang w:bidi="fa-IR"/>
+        </w:rPr>
+        <w:lastRenderedPageBreak/>
+        <w:t xml:space="preserve">برای </w:t>
+      </w:r>
+      <w:r>
+        <w:rPr>
+          <w:lang w:bidi="fa-IR"/>
+        </w:rPr>
+        <w:t>episode = 100:</w:t>
+      </w:r>
+      <w:r>
+        <w:rPr>
+          <w:rFonts w:hint="cs"/>
+          <w:rtl/>
+          <w:lang w:bidi="fa-IR"/>
+        </w:rPr>
+        <w:t xml:space="preserve"> (</w:t>
+      </w:r>
+      <w:r>
+        <w:t>first_visit_mc_prediction</w:t>
+      </w:r>
+      <w:r>
+        <w:rPr>
+          <w:rFonts w:hint="cs"/>
+          <w:rtl/>
+        </w:rPr>
+        <w:t>)</w:t>
+      </w:r>
+    </w:p>
+    <w:p>
+      <w:pPr>
+        <w:pStyle w:val="ListParagraph"/>
+        <w:bidi/>
+        <w:rPr>
+          <w:lang w:bidi="fa-IR"/>
+        </w:rPr>
+      </w:pPr>
+      <w:r>
+        <w:rPr>
+          <w:rFonts w:cs="Arial"/>
+          <w:rtl/>
+          <w:lang w:bidi="fa-IR"/>
+        </w:rPr>
+        <w:drawing>
+          <wp:inline distT="0" distB="0" distL="0" distR="0" wp14:anchorId="65E88012" wp14:editId="422EA04C">
+            <wp:extent cx="3217333" cy="2745045"/>
+            <wp:effectExtent l="0" t="0" r="2540" b="0"/>
+            <wp:docPr id="23" name="Picture 23"/>
+            <wp:cNvGraphicFramePr>
+              <a:graphicFrameLocks xmlns:a="http://schemas.openxmlformats.org/drawingml/2006/main" noChangeAspect="1"/>
+            </wp:cNvGraphicFramePr>
+            <a:graphic xmlns:a="http://schemas.openxmlformats.org/drawingml/2006/main">
+              <a:graphicData uri="http://schemas.openxmlformats.org/drawingml/2006/picture">
+                <pic:pic xmlns:pic="http://schemas.openxmlformats.org/drawingml/2006/picture">
+                  <pic:nvPicPr>
+                    <pic:cNvPr id="1" name=""/>
+                    <pic:cNvPicPr/>
+                  </pic:nvPicPr>
+                  <pic:blipFill>
+                    <a:blip r:embed="rId25"/>
+                    <a:stretch>
+                      <a:fillRect/>
+                    </a:stretch>
+                  </pic:blipFill>
+                  <pic:spPr>
+                    <a:xfrm>
+                      <a:off x="0" y="0"/>
+                      <a:ext cx="3219981" cy="2747304"/>
+                    </a:xfrm>
+                    <a:prstGeom prst="rect">
+                      <a:avLst/>
+                    </a:prstGeom>
+                  </pic:spPr>
+                </pic:pic>
+              </a:graphicData>
+            </a:graphic>
+          </wp:inline>
+        </w:drawing>
+      </w:r>
+    </w:p>
+    <w:p>
+      <w:pPr>
+        <w:pStyle w:val="ListParagraph"/>
+        <w:bidi/>
+        <w:rPr>
+          <w:rtl/>
+          <w:lang w:bidi="fa-IR"/>
+        </w:rPr>
+      </w:pPr>
+    </w:p>
+    <w:p>
+      <w:pPr>
+        <w:pStyle w:val="ListParagraph"/>
+        <w:bidi/>
+        <w:rPr>
+          <w:lang w:bidi="fa-IR"/>
+        </w:rPr>
+      </w:pPr>
+      <w:r>
+        <w:rPr>
+          <w:rFonts w:hint="cs"/>
+          <w:rtl/>
+          <w:lang w:bidi="fa-IR"/>
+        </w:rPr>
+        <w:t xml:space="preserve">برای </w:t>
+      </w:r>
+      <w:r>
+        <w:rPr>
+          <w:lang w:bidi="fa-IR"/>
+        </w:rPr>
+        <w:t xml:space="preserve">episode = </w:t>
+      </w:r>
+      <w:r>
+        <w:rPr>
+          <w:lang w:bidi="fa-IR"/>
+        </w:rPr>
+        <w:t>5000</w:t>
+      </w:r>
+      <w:r>
+        <w:rPr>
+          <w:lang w:bidi="fa-IR"/>
+        </w:rPr>
+        <w:t>:</w:t>
+      </w:r>
+      <w:r>
+        <w:rPr>
+          <w:rFonts w:hint="cs"/>
+          <w:rtl/>
+          <w:lang w:bidi="fa-IR"/>
+        </w:rPr>
+        <w:t xml:space="preserve"> (</w:t>
+      </w:r>
+      <w:r>
+        <w:t>first_visit_mc_prediction</w:t>
+      </w:r>
+      <w:r>
+        <w:rPr>
+          <w:rFonts w:hint="cs"/>
+          <w:rtl/>
+        </w:rPr>
+        <w:t>)</w:t>
+      </w:r>
+    </w:p>
+    <w:p>
+      <w:pPr>
+        <w:pStyle w:val="ListParagraph"/>
+        <w:bidi/>
+        <w:rPr>
+          <w:rtl/>
+          <w:lang w:bidi="fa-IR"/>
+        </w:rPr>
+      </w:pPr>
+    </w:p>
+    <w:p>
+      <w:pPr>
+        <w:pStyle w:val="ListParagraph"/>
+        <w:bidi/>
+        <w:rPr>
+          <w:rtl/>
+          <w:lang w:bidi="fa-IR"/>
+        </w:rPr>
+      </w:pPr>
+    </w:p>
+    <w:p>
+      <w:pPr>
+        <w:pStyle w:val="ListParagraph"/>
+        <w:bidi/>
+        <w:rPr>
+          <w:rtl/>
+          <w:lang w:bidi="fa-IR"/>
+        </w:rPr>
+      </w:pPr>
+    </w:p>
+    <w:p>
+      <w:pPr>
+        <w:pStyle w:val="ListParagraph"/>
+        <w:bidi/>
+        <w:rPr>
+          <w:lang w:bidi="fa-IR"/>
+        </w:rPr>
+      </w:pPr>
+      <w:r>
+        <w:rPr>
+          <w:rFonts w:hint="cs"/>
+          <w:rtl/>
+          <w:lang w:bidi="fa-IR"/>
+        </w:rPr>
+        <w:t xml:space="preserve">برای </w:t>
+      </w:r>
+      <w:r>
+        <w:rPr>
+          <w:lang w:bidi="fa-IR"/>
+        </w:rPr>
+        <w:t>episode = 100:</w:t>
+      </w:r>
+      <w:r>
+        <w:rPr>
+          <w:rFonts w:hint="cs"/>
+          <w:rtl/>
+          <w:lang w:bidi="fa-IR"/>
+        </w:rPr>
+        <w:t xml:space="preserve"> (</w:t>
+      </w:r>
+      <w:r>
+        <w:t>every</w:t>
+      </w:r>
+      <w:r>
+        <w:t>_visit_mc_prediction</w:t>
+      </w:r>
+      <w:r>
+        <w:rPr>
+          <w:rFonts w:hint="cs"/>
+          <w:rtl/>
+        </w:rPr>
+        <w:t>)</w:t>
+      </w:r>
+    </w:p>
+    <w:p>
+      <w:pPr>
+        <w:pStyle w:val="ListParagraph"/>
+        <w:bidi/>
+        <w:rPr>
+          <w:lang w:bidi="fa-IR"/>
+        </w:rPr>
+      </w:pPr>
+      <w:r>
+        <w:rPr>
+          <w:rFonts w:hint="cs"/>
+          <w:rtl/>
+          <w:lang w:bidi="fa-IR"/>
+        </w:rPr>
+        <w:t xml:space="preserve">برای </w:t>
+      </w:r>
+      <w:r>
+        <w:rPr>
+          <w:lang w:bidi="fa-IR"/>
+        </w:rPr>
+        <w:t xml:space="preserve">episode = </w:t>
+      </w:r>
+      <w:r>
+        <w:rPr>
+          <w:lang w:bidi="fa-IR"/>
+        </w:rPr>
+        <w:t>5000</w:t>
+      </w:r>
+      <w:r>
+        <w:rPr>
+          <w:lang w:bidi="fa-IR"/>
+        </w:rPr>
+        <w:t>:</w:t>
+      </w:r>
+      <w:r>
+        <w:rPr>
+          <w:rFonts w:hint="cs"/>
+          <w:rtl/>
+          <w:lang w:bidi="fa-IR"/>
+        </w:rPr>
+        <w:t xml:space="preserve"> (</w:t>
+      </w:r>
+      <w:r>
+        <w:t>every</w:t>
+      </w:r>
+      <w:r>
+        <w:t>_visit_mc_prediction</w:t>
+      </w:r>
+      <w:r>
+        <w:rPr>
+          <w:rFonts w:hint="cs"/>
+          <w:rtl/>
+        </w:rPr>
+        <w:t>)</w:t>
+      </w:r>
+    </w:p>
+    <w:p>
+      <w:pPr>
+        <w:pStyle w:val="ListParagraph"/>
+        <w:bidi/>
+        <w:rPr>
+          <w:rFonts w:hint="cs"/>
+          <w:rtl/>
+          <w:lang w:bidi="fa-IR"/>
+        </w:rPr>
+      </w:pPr>
+    </w:p>
+    <w:p>
+      <w:pPr>
+        <w:pStyle w:val="ListParagraph"/>
+        <w:bidi/>
+        <w:rPr>
+          <w:rtl/>
+          <w:lang w:bidi="fa-IR"/>
+        </w:rPr>
+      </w:pPr>
+    </w:p>
+    <w:p>
+      <w:pPr>
+        <w:pStyle w:val="ListParagraph"/>
+        <w:bidi/>
+        <w:rPr>
+          <w:rtl/>
+          <w:lang w:bidi="fa-IR"/>
+        </w:rPr>
+      </w:pPr>
+    </w:p>
+    <w:p>
+      <w:pPr>
+        <w:pStyle w:val="ListParagraph"/>
+        <w:bidi/>
+        <w:rPr>
+          <w:rtl/>
+          <w:lang w:bidi="fa-IR"/>
+        </w:rPr>
+      </w:pPr>
+    </w:p>
+    <w:p>
+      <w:pPr>
+        <w:pStyle w:val="ListParagraph"/>
+        <w:pBdr>
+          <w:bottom w:val="single" w:sz="6" w:space="1" w:color="auto"/>
+        </w:pBdr>
+        <w:bidi/>
+        <w:rPr>
+          <w:rtl/>
+          <w:lang w:bidi="fa-IR"/>
+        </w:rPr>
+      </w:pPr>
+    </w:p>
+    <w:p>
+      <w:pPr>
+        <w:pStyle w:val="ListParagraph"/>
+        <w:bidi/>
+        <w:rPr>
+          <w:rtl/>
+          <w:lang w:bidi="fa-IR"/>
+        </w:rPr>
+      </w:pPr>
+    </w:p>
+    <w:p>
+      <w:pPr>
+        <w:pStyle w:val="ListParagraph"/>
+        <w:bidi/>
+        <w:rPr>
+          <w:rtl/>
+          <w:lang w:bidi="fa-IR"/>
+        </w:rPr>
+      </w:pPr>
+      <w:r>
+        <w:rPr>
+          <w:rFonts w:hint="cs"/>
+          <w:rtl/>
+          <w:lang w:bidi="fa-IR"/>
+        </w:rPr>
+        <w:t>سناریو 8</w:t>
       </w:r>
     </w:p>
     <w:p>

</xml_diff>